<commit_message>
corrected errors in ERD and Schema, exported author and quotes
</commit_message>
<xml_diff>
--- a/Database/ERD_Diagram_from_QuickDBD_for_Project_Gelato_Quotes_to_Scrape_DB.docx
+++ b/Database/ERD_Diagram_from_QuickDBD_for_Project_Gelato_Quotes_to_Scrape_DB.docx
@@ -9,6 +9,68 @@
           <w:u w:val="single"/>
         </w:rPr>
       </w:pPr>
+      <w:r>
+        <w:rPr>
+          <w:b/>
+          <w:u w:val="single"/>
+        </w:rPr>
+        <w:t>Changes: Corrected spelling on description</w:t>
+      </w:r>
+      <w:r>
+        <w:rPr>
+          <w:b/>
+          <w:u w:val="single"/>
+        </w:rPr>
+        <w:t xml:space="preserve">, made </w:t>
+      </w:r>
+      <w:proofErr w:type="spellStart"/>
+      <w:r>
+        <w:rPr>
+          <w:b/>
+          <w:u w:val="single"/>
+        </w:rPr>
+        <w:t>quote_id</w:t>
+      </w:r>
+      <w:proofErr w:type="spellEnd"/>
+      <w:r>
+        <w:rPr>
+          <w:b/>
+          <w:u w:val="single"/>
+        </w:rPr>
+        <w:t xml:space="preserve"> serial</w:t>
+      </w:r>
+      <w:r>
+        <w:rPr>
+          <w:b/>
+          <w:u w:val="single"/>
+        </w:rPr>
+        <w:t xml:space="preserve"> and added the lines from </w:t>
+      </w:r>
+      <w:proofErr w:type="spellStart"/>
+      <w:r>
+        <w:rPr>
+          <w:b/>
+          <w:u w:val="single"/>
+        </w:rPr>
+        <w:t>quickdb</w:t>
+      </w:r>
+      <w:proofErr w:type="spellEnd"/>
+    </w:p>
+    <w:p>
+      <w:pPr>
+        <w:rPr>
+          <w:b/>
+          <w:u w:val="single"/>
+        </w:rPr>
+      </w:pPr>
+    </w:p>
+    <w:p>
+      <w:pPr>
+        <w:rPr>
+          <w:b/>
+          <w:u w:val="single"/>
+        </w:rPr>
+      </w:pPr>
       <w:proofErr w:type="spellStart"/>
       <w:r>
         <w:rPr>
@@ -94,9 +156,9 @@
           <w:noProof/>
         </w:rPr>
         <w:drawing>
-          <wp:inline distT="0" distB="0" distL="0" distR="0" wp14:anchorId="2AD3B7F7" wp14:editId="4AE206CF">
-            <wp:extent cx="6238317" cy="2764342"/>
-            <wp:effectExtent l="0" t="0" r="0" b="0"/>
+          <wp:inline distT="0" distB="0" distL="0" distR="0" wp14:anchorId="7C8FDDC7" wp14:editId="62209A4B">
+            <wp:extent cx="5942111" cy="3531808"/>
+            <wp:effectExtent l="0" t="0" r="1905" b="0"/>
             <wp:docPr id="1" name="Picture 1"/>
             <wp:cNvGraphicFramePr>
               <a:graphicFrameLocks xmlns:a="http://schemas.openxmlformats.org/drawingml/2006/main" noChangeAspect="1"/>
@@ -115,23 +177,23 @@
                           <a14:imgProps xmlns:a14="http://schemas.microsoft.com/office/drawing/2010/main">
                             <a14:imgLayer r:embed="rId7">
                               <a14:imgEffect>
-                                <a14:sharpenSoften amount="20000"/>
+                                <a14:sharpenSoften amount="10000"/>
                               </a14:imgEffect>
                               <a14:imgEffect>
-                                <a14:brightnessContrast bright="-3000" contrast="10000"/>
+                                <a14:brightnessContrast bright="-5000" contrast="5000"/>
                               </a14:imgEffect>
                             </a14:imgLayer>
                           </a14:imgProps>
                         </a:ext>
                       </a:extLst>
                     </a:blip>
-                    <a:srcRect l="46758" t="15350" r="15901" b="54104"/>
+                    <a:srcRect l="43181" t="16242" r="25123" b="48980"/>
                     <a:stretch/>
                   </pic:blipFill>
                   <pic:spPr bwMode="auto">
                     <a:xfrm>
                       <a:off x="0" y="0"/>
-                      <a:ext cx="6258606" cy="2773333"/>
+                      <a:ext cx="5955263" cy="3539625"/>
                     </a:xfrm>
                     <a:prstGeom prst="rect">
                       <a:avLst/>
@@ -185,10 +247,10 @@
           <w:noProof/>
         </w:rPr>
         <w:drawing>
-          <wp:inline distT="0" distB="0" distL="0" distR="0" wp14:anchorId="4BB0251C" wp14:editId="6B3D348D">
-            <wp:extent cx="6269770" cy="4175583"/>
-            <wp:effectExtent l="0" t="0" r="0" b="0"/>
-            <wp:docPr id="2" name="Picture 2"/>
+          <wp:inline distT="0" distB="0" distL="0" distR="0" wp14:anchorId="782776D3" wp14:editId="03AD1D68">
+            <wp:extent cx="6508026" cy="3823294"/>
+            <wp:effectExtent l="0" t="0" r="7620" b="6350"/>
+            <wp:docPr id="3" name="Picture 3"/>
             <wp:cNvGraphicFramePr>
               <a:graphicFrameLocks xmlns:a="http://schemas.openxmlformats.org/drawingml/2006/main" noChangeAspect="1"/>
             </wp:cNvGraphicFramePr>
@@ -201,13 +263,13 @@
                   </pic:nvPicPr>
                   <pic:blipFill rotWithShape="1">
                     <a:blip r:embed="rId8"/>
-                    <a:srcRect l="3479" t="9871" r="62749" b="48607"/>
+                    <a:srcRect l="3443" t="15191" r="62369" b="47732"/>
                     <a:stretch/>
                   </pic:blipFill>
                   <pic:spPr bwMode="auto">
                     <a:xfrm>
                       <a:off x="0" y="0"/>
-                      <a:ext cx="6286708" cy="4186863"/>
+                      <a:ext cx="6519252" cy="3829889"/>
                     </a:xfrm>
                     <a:prstGeom prst="rect">
                       <a:avLst/>
@@ -246,6 +308,12 @@
       </w:r>
     </w:p>
     <w:p>
+      <w:pPr>
+        <w:rPr>
+          <w:b/>
+          <w:u w:val="single"/>
+        </w:rPr>
+      </w:pPr>
       <w:r>
         <w:rPr>
           <w:b/>
@@ -266,6 +334,302 @@
         <w:spacing w:after="0"/>
       </w:pPr>
       <w:r>
+        <w:t xml:space="preserve"># Schema for Project 2 - ETL - project gelato </w:t>
+      </w:r>
+    </w:p>
+    <w:p>
+      <w:pPr>
+        <w:spacing w:after="0"/>
+      </w:pPr>
+      <w:r>
+        <w:t xml:space="preserve"># Revised to correct spelling of description, make the </w:t>
+      </w:r>
+      <w:proofErr w:type="spellStart"/>
+      <w:r>
+        <w:t>quote_id</w:t>
+      </w:r>
+      <w:proofErr w:type="spellEnd"/>
+      <w:r>
+        <w:t xml:space="preserve"> serial</w:t>
+      </w:r>
+    </w:p>
+    <w:p>
+      <w:pPr>
+        <w:spacing w:after="0"/>
+      </w:pPr>
+      <w:r>
+        <w:t xml:space="preserve"># Postgres Database: </w:t>
+      </w:r>
+      <w:proofErr w:type="spellStart"/>
+      <w:r>
+        <w:t>Quotes_to_Scrape_DB</w:t>
+      </w:r>
+      <w:proofErr w:type="spellEnd"/>
+    </w:p>
+    <w:p>
+      <w:pPr>
+        <w:spacing w:after="0"/>
+      </w:pPr>
+      <w:r>
+        <w:t># Create tables that other tables are dependent on first to avoid foreign key creation issues</w:t>
+      </w:r>
+    </w:p>
+    <w:p>
+      <w:pPr>
+        <w:spacing w:after="0"/>
+      </w:pPr>
+    </w:p>
+    <w:p>
+      <w:pPr>
+        <w:spacing w:after="0"/>
+      </w:pPr>
+      <w:r>
+        <w:t>Author</w:t>
+      </w:r>
+    </w:p>
+    <w:p>
+      <w:pPr>
+        <w:spacing w:after="0"/>
+      </w:pPr>
+      <w:r>
+        <w:t>--</w:t>
+      </w:r>
+    </w:p>
+    <w:p>
+      <w:pPr>
+        <w:spacing w:after="0"/>
+      </w:pPr>
+      <w:proofErr w:type="spellStart"/>
+      <w:r>
+        <w:t>author_name</w:t>
+      </w:r>
+      <w:proofErr w:type="spellEnd"/>
+      <w:r>
+        <w:t xml:space="preserve"> </w:t>
+      </w:r>
+      <w:proofErr w:type="gramStart"/>
+      <w:r>
+        <w:t>varchar(</w:t>
+      </w:r>
+      <w:proofErr w:type="gramEnd"/>
+      <w:r>
+        <w:t>50) PK</w:t>
+      </w:r>
+    </w:p>
+    <w:p>
+      <w:pPr>
+        <w:spacing w:after="0"/>
+      </w:pPr>
+      <w:r>
+        <w:t xml:space="preserve">born        </w:t>
+      </w:r>
+      <w:proofErr w:type="gramStart"/>
+      <w:r>
+        <w:t>varchar(</w:t>
+      </w:r>
+      <w:proofErr w:type="gramEnd"/>
+      <w:r>
+        <w:t>40)</w:t>
+      </w:r>
+    </w:p>
+    <w:p>
+      <w:pPr>
+        <w:spacing w:after="0"/>
+      </w:pPr>
+      <w:r>
+        <w:t>description text</w:t>
+      </w:r>
+    </w:p>
+    <w:p>
+      <w:pPr>
+        <w:spacing w:after="0"/>
+      </w:pPr>
+    </w:p>
+    <w:p>
+      <w:pPr>
+        <w:spacing w:after="0"/>
+      </w:pPr>
+      <w:r>
+        <w:t>Quotes</w:t>
+      </w:r>
+    </w:p>
+    <w:p>
+      <w:pPr>
+        <w:spacing w:after="0"/>
+      </w:pPr>
+      <w:r>
+        <w:t>--</w:t>
+      </w:r>
+    </w:p>
+    <w:p>
+      <w:pPr>
+        <w:spacing w:after="0"/>
+      </w:pPr>
+      <w:proofErr w:type="spellStart"/>
+      <w:r>
+        <w:t>quote_id</w:t>
+      </w:r>
+      <w:proofErr w:type="spellEnd"/>
+      <w:r>
+        <w:t xml:space="preserve">        serial      PK</w:t>
+      </w:r>
+    </w:p>
+    <w:p>
+      <w:pPr>
+        <w:spacing w:after="0"/>
+      </w:pPr>
+      <w:proofErr w:type="spellStart"/>
+      <w:r>
+        <w:t>author_name</w:t>
+      </w:r>
+      <w:proofErr w:type="spellEnd"/>
+      <w:r>
+        <w:t xml:space="preserve">     </w:t>
+      </w:r>
+      <w:proofErr w:type="gramStart"/>
+      <w:r>
+        <w:t>varchar(</w:t>
+      </w:r>
+      <w:proofErr w:type="gramEnd"/>
+      <w:r>
+        <w:t xml:space="preserve">50) FK &gt;- </w:t>
+      </w:r>
+      <w:proofErr w:type="spellStart"/>
+      <w:r>
+        <w:t>Author.author_name</w:t>
+      </w:r>
+      <w:proofErr w:type="spellEnd"/>
+      <w:r>
+        <w:t xml:space="preserve"> </w:t>
+      </w:r>
+    </w:p>
+    <w:p>
+      <w:pPr>
+        <w:spacing w:after="0"/>
+      </w:pPr>
+      <w:r>
+        <w:t xml:space="preserve">text            </w:t>
+      </w:r>
+      <w:proofErr w:type="spellStart"/>
+      <w:r>
+        <w:t>text</w:t>
+      </w:r>
+      <w:proofErr w:type="spellEnd"/>
+    </w:p>
+    <w:p>
+      <w:pPr>
+        <w:spacing w:after="0"/>
+      </w:pPr>
+    </w:p>
+    <w:p>
+      <w:pPr>
+        <w:spacing w:after="0"/>
+      </w:pPr>
+      <w:proofErr w:type="spellStart"/>
+      <w:r>
+        <w:t>Quote_tags</w:t>
+      </w:r>
+      <w:proofErr w:type="spellEnd"/>
+    </w:p>
+    <w:p>
+      <w:pPr>
+        <w:spacing w:after="0"/>
+      </w:pPr>
+      <w:r>
+        <w:t>--</w:t>
+      </w:r>
+    </w:p>
+    <w:p>
+      <w:pPr>
+        <w:spacing w:after="0"/>
+      </w:pPr>
+      <w:proofErr w:type="spellStart"/>
+      <w:r>
+        <w:t>quote_id</w:t>
+      </w:r>
+      <w:proofErr w:type="spellEnd"/>
+      <w:r>
+        <w:t xml:space="preserve">        </w:t>
+      </w:r>
+      <w:proofErr w:type="spellStart"/>
+      <w:r>
+        <w:t>int</w:t>
+      </w:r>
+      <w:proofErr w:type="spellEnd"/>
+      <w:r>
+        <w:t xml:space="preserve">         </w:t>
+      </w:r>
+      <w:proofErr w:type="gramStart"/>
+      <w:r>
+        <w:t>PK  FK</w:t>
+      </w:r>
+      <w:proofErr w:type="gramEnd"/>
+      <w:r>
+        <w:t xml:space="preserve"> &gt;- </w:t>
+      </w:r>
+      <w:proofErr w:type="spellStart"/>
+      <w:r>
+        <w:t>Quotes.quote_id</w:t>
+      </w:r>
+      <w:proofErr w:type="spellEnd"/>
+    </w:p>
+    <w:p>
+      <w:pPr>
+        <w:spacing w:after="0"/>
+        <w:rPr>
+          <w:b/>
+          <w:u w:val="single"/>
+        </w:rPr>
+      </w:pPr>
+      <w:r>
+        <w:t xml:space="preserve">tag             </w:t>
+      </w:r>
+      <w:proofErr w:type="gramStart"/>
+      <w:r>
+        <w:t>varchar(</w:t>
+      </w:r>
+      <w:proofErr w:type="gramEnd"/>
+      <w:r>
+        <w:t>20) PK</w:t>
+      </w:r>
+      <w:r>
+        <w:rPr>
+          <w:b/>
+          <w:u w:val="single"/>
+        </w:rPr>
+        <w:br w:type="page"/>
+      </w:r>
+    </w:p>
+    <w:p>
+      <w:pPr>
+        <w:spacing w:after="0"/>
+        <w:rPr>
+          <w:b/>
+          <w:u w:val="single"/>
+        </w:rPr>
+      </w:pPr>
+      <w:r>
+        <w:rPr>
+          <w:b/>
+          <w:u w:val="single"/>
+        </w:rPr>
+        <w:t>Schema generated from quickdatabaseDiagrams.com</w:t>
+      </w:r>
+    </w:p>
+    <w:p>
+      <w:pPr>
+        <w:spacing w:after="0"/>
+        <w:rPr>
+          <w:b/>
+          <w:u w:val="single"/>
+        </w:rPr>
+      </w:pPr>
+    </w:p>
+    <w:p>
+      <w:pPr>
+        <w:spacing w:after="0"/>
+      </w:pPr>
+      <w:r>
         <w:t xml:space="preserve">-- Exported from </w:t>
       </w:r>
       <w:proofErr w:type="spellStart"/>
@@ -295,110 +659,89 @@
         <w:spacing w:after="0"/>
       </w:pPr>
       <w:r>
-        <w:t xml:space="preserve">-- Schema for Project 2 - </w:t>
-      </w:r>
-      <w:proofErr w:type="spellStart"/>
-      <w:r>
-        <w:t>Projct</w:t>
-      </w:r>
-      <w:proofErr w:type="spellEnd"/>
-      <w:r>
-        <w:t xml:space="preserve"> gelato </w:t>
-      </w:r>
-      <w:r>
-        <w:t>–</w:t>
-      </w:r>
+        <w:t>-- Schema for Project 2 - ETL - project gelato</w:t>
+      </w:r>
+    </w:p>
+    <w:p>
+      <w:pPr>
+        <w:spacing w:after="0"/>
+      </w:pPr>
+      <w:r>
+        <w:t xml:space="preserve">-- Revised to correct spelling of description, make the </w:t>
+      </w:r>
+      <w:proofErr w:type="spellStart"/>
+      <w:r>
+        <w:t>quote_id</w:t>
+      </w:r>
+      <w:proofErr w:type="spellEnd"/>
+      <w:r>
+        <w:t xml:space="preserve"> serial</w:t>
+      </w:r>
+    </w:p>
+    <w:p>
+      <w:pPr>
+        <w:spacing w:after="0"/>
+      </w:pPr>
+      <w:r>
+        <w:t xml:space="preserve">-- Postgres Database: </w:t>
+      </w:r>
+      <w:proofErr w:type="spellStart"/>
+      <w:r>
+        <w:t>Quotes_to_Scrape_DB</w:t>
+      </w:r>
+      <w:proofErr w:type="spellEnd"/>
+    </w:p>
+    <w:p>
+      <w:pPr>
+        <w:spacing w:after="0"/>
+      </w:pPr>
+      <w:r>
+        <w:t>-- Create tables that other tables are dependent on first to avoid foreign key creation issues</w:t>
+      </w:r>
+    </w:p>
+    <w:p>
+      <w:pPr>
+        <w:spacing w:after="0"/>
+      </w:pPr>
+    </w:p>
+    <w:p>
+      <w:pPr>
+        <w:spacing w:after="0"/>
+      </w:pPr>
+      <w:r>
+        <w:t>CREATE TABLE Author (</w:t>
+      </w:r>
+    </w:p>
+    <w:p>
+      <w:pPr>
+        <w:spacing w:after="0"/>
+      </w:pPr>
+      <w:r>
+        <w:t xml:space="preserve">    </w:t>
+      </w:r>
+      <w:proofErr w:type="spellStart"/>
+      <w:r>
+        <w:t>author_name</w:t>
+      </w:r>
+      <w:proofErr w:type="spellEnd"/>
       <w:r>
         <w:t xml:space="preserve"> </w:t>
       </w:r>
-      <w:proofErr w:type="spellStart"/>
-      <w:r>
-        <w:rPr>
-          <w:b/>
-        </w:rPr>
-        <w:t>Postgress</w:t>
-      </w:r>
-      <w:proofErr w:type="spellEnd"/>
-      <w:r>
-        <w:rPr>
-          <w:b/>
-        </w:rPr>
-        <w:t xml:space="preserve"> </w:t>
-      </w:r>
-      <w:r>
-        <w:rPr>
-          <w:b/>
-        </w:rPr>
-        <w:t xml:space="preserve">Database: </w:t>
-      </w:r>
-      <w:proofErr w:type="spellStart"/>
-      <w:r>
-        <w:rPr>
-          <w:b/>
-        </w:rPr>
-        <w:t>Quotes_to_Scrape_DB</w:t>
-      </w:r>
-      <w:proofErr w:type="spellEnd"/>
-    </w:p>
-    <w:p>
-      <w:pPr>
-        <w:spacing w:after="0"/>
-      </w:pPr>
-      <w:r>
-        <w:t>-- Create tables that other tables are dependent on first to avoid foreign key creation in dependent tables</w:t>
-      </w:r>
-    </w:p>
-    <w:p>
-      <w:pPr>
-        <w:spacing w:after="0"/>
-      </w:pPr>
-    </w:p>
-    <w:p>
-      <w:pPr>
-        <w:spacing w:after="0"/>
-      </w:pPr>
-      <w:r>
-        <w:t>CREATE TABLE "Quotes" (</w:t>
-      </w:r>
-    </w:p>
-    <w:p>
-      <w:pPr>
-        <w:spacing w:after="0"/>
-      </w:pPr>
-      <w:r>
-        <w:t xml:space="preserve">    "</w:t>
-      </w:r>
-      <w:proofErr w:type="spellStart"/>
-      <w:r>
-        <w:t>quote_id</w:t>
-      </w:r>
-      <w:proofErr w:type="spellEnd"/>
-      <w:r>
-        <w:t xml:space="preserve">" </w:t>
-      </w:r>
       <w:proofErr w:type="gramStart"/>
       <w:r>
         <w:t>varchar(</w:t>
       </w:r>
       <w:proofErr w:type="gramEnd"/>
       <w:r>
-        <w:t>5)   NOT NULL,</w:t>
-      </w:r>
-    </w:p>
-    <w:p>
-      <w:pPr>
-        <w:spacing w:after="0"/>
-      </w:pPr>
-      <w:r>
-        <w:t xml:space="preserve">    "</w:t>
-      </w:r>
-      <w:proofErr w:type="spellStart"/>
-      <w:r>
-        <w:t>author_name</w:t>
-      </w:r>
-      <w:proofErr w:type="spellEnd"/>
-      <w:r>
-        <w:t xml:space="preserve">" </w:t>
+        <w:t>50)   NOT NULL,</w:t>
+      </w:r>
+    </w:p>
+    <w:p>
+      <w:pPr>
+        <w:spacing w:after="0"/>
+      </w:pPr>
+      <w:r>
+        <w:t xml:space="preserve">    born </w:t>
       </w:r>
       <w:proofErr w:type="gramStart"/>
       <w:r>
@@ -406,123 +749,6 @@
       </w:r>
       <w:proofErr w:type="gramEnd"/>
       <w:r>
-        <w:t>50)   NOT NULL,</w:t>
-      </w:r>
-    </w:p>
-    <w:p>
-      <w:pPr>
-        <w:spacing w:after="0"/>
-      </w:pPr>
-      <w:r>
-        <w:t xml:space="preserve">    "text" </w:t>
-      </w:r>
-      <w:proofErr w:type="gramStart"/>
-      <w:r>
-        <w:t>varchar(</w:t>
-      </w:r>
-      <w:proofErr w:type="gramEnd"/>
-      <w:r>
-        <w:t>100)   NOT NULL,</w:t>
-      </w:r>
-    </w:p>
-    <w:p>
-      <w:pPr>
-        <w:spacing w:after="0"/>
-      </w:pPr>
-      <w:r>
-        <w:t xml:space="preserve">    CONSTRAINT "</w:t>
-      </w:r>
-      <w:proofErr w:type="spellStart"/>
-      <w:r>
-        <w:t>pk_Quotes</w:t>
-      </w:r>
-      <w:proofErr w:type="spellEnd"/>
-      <w:r>
-        <w:t>" PRIMARY KEY (</w:t>
-      </w:r>
-    </w:p>
-    <w:p>
-      <w:pPr>
-        <w:spacing w:after="0"/>
-      </w:pPr>
-      <w:r>
-        <w:t xml:space="preserve">        "</w:t>
-      </w:r>
-      <w:proofErr w:type="spellStart"/>
-      <w:r>
-        <w:t>quote_id</w:t>
-      </w:r>
-      <w:proofErr w:type="spellEnd"/>
-      <w:r>
-        <w:t>"</w:t>
-      </w:r>
-    </w:p>
-    <w:p>
-      <w:pPr>
-        <w:spacing w:after="0"/>
-      </w:pPr>
-      <w:r>
-        <w:t xml:space="preserve">     )</w:t>
-      </w:r>
-    </w:p>
-    <w:p>
-      <w:pPr>
-        <w:spacing w:after="0"/>
-      </w:pPr>
-      <w:r>
-        <w:t>);</w:t>
-      </w:r>
-    </w:p>
-    <w:p>
-      <w:pPr>
-        <w:spacing w:after="0"/>
-      </w:pPr>
-    </w:p>
-    <w:p>
-      <w:pPr>
-        <w:spacing w:after="0"/>
-      </w:pPr>
-      <w:r>
-        <w:t>CREATE TABLE "Author" (</w:t>
-      </w:r>
-    </w:p>
-    <w:p>
-      <w:pPr>
-        <w:spacing w:after="0"/>
-      </w:pPr>
-      <w:r>
-        <w:t xml:space="preserve">    "</w:t>
-      </w:r>
-      <w:proofErr w:type="spellStart"/>
-      <w:r>
-        <w:t>author_name</w:t>
-      </w:r>
-      <w:proofErr w:type="spellEnd"/>
-      <w:r>
-        <w:t xml:space="preserve">" </w:t>
-      </w:r>
-      <w:proofErr w:type="gramStart"/>
-      <w:r>
-        <w:t>varchar(</w:t>
-      </w:r>
-      <w:proofErr w:type="gramEnd"/>
-      <w:r>
-        <w:t>50)   NOT NULL,</w:t>
-      </w:r>
-    </w:p>
-    <w:p>
-      <w:pPr>
-        <w:spacing w:after="0"/>
-      </w:pPr>
-      <w:r>
-        <w:t xml:space="preserve">    "born" </w:t>
-      </w:r>
-      <w:proofErr w:type="gramStart"/>
-      <w:r>
-        <w:t>varchar(</w:t>
-      </w:r>
-      <w:proofErr w:type="gramEnd"/>
-      <w:r>
         <w:t>40)   NOT NULL,</w:t>
       </w:r>
     </w:p>
@@ -531,23 +757,15 @@
         <w:spacing w:after="0"/>
       </w:pPr>
       <w:r>
-        <w:t xml:space="preserve">    "</w:t>
-      </w:r>
-      <w:proofErr w:type="spellStart"/>
-      <w:r>
-        <w:t>desription</w:t>
-      </w:r>
-      <w:proofErr w:type="spellEnd"/>
-      <w:r>
-        <w:t>" text   NOT NULL,</w:t>
-      </w:r>
-    </w:p>
-    <w:p>
-      <w:pPr>
-        <w:spacing w:after="0"/>
-      </w:pPr>
-      <w:r>
-        <w:t xml:space="preserve">    CONSTRAINT "</w:t>
+        <w:t xml:space="preserve">    description text   NOT NULL,</w:t>
+      </w:r>
+    </w:p>
+    <w:p>
+      <w:pPr>
+        <w:spacing w:after="0"/>
+      </w:pPr>
+      <w:r>
+        <w:t xml:space="preserve">    CONSTRAINT </w:t>
       </w:r>
       <w:proofErr w:type="spellStart"/>
       <w:r>
@@ -555,263 +773,372 @@
       </w:r>
       <w:proofErr w:type="spellEnd"/>
       <w:r>
-        <w:t>" PRIMARY KEY (</w:t>
-      </w:r>
-    </w:p>
-    <w:p>
-      <w:pPr>
-        <w:spacing w:after="0"/>
-      </w:pPr>
-      <w:r>
-        <w:t xml:space="preserve">        "</w:t>
-      </w:r>
-      <w:proofErr w:type="spellStart"/>
-      <w:r>
-        <w:t>author_name</w:t>
-      </w:r>
-      <w:proofErr w:type="spellEnd"/>
-      <w:r>
-        <w:t>"</w:t>
-      </w:r>
-    </w:p>
-    <w:p>
-      <w:pPr>
-        <w:spacing w:after="0"/>
-      </w:pPr>
-      <w:r>
-        <w:t xml:space="preserve">     )</w:t>
-      </w:r>
-    </w:p>
-    <w:p>
-      <w:pPr>
-        <w:spacing w:after="0"/>
-      </w:pPr>
-      <w:r>
-        <w:t>);</w:t>
-      </w:r>
-    </w:p>
-    <w:p>
-      <w:pPr>
-        <w:spacing w:after="0"/>
-      </w:pPr>
-    </w:p>
-    <w:p>
-      <w:pPr>
-        <w:spacing w:after="0"/>
-      </w:pPr>
-      <w:r>
-        <w:t>-- Need to check the limit on text, and storage efficiency</w:t>
-      </w:r>
-    </w:p>
-    <w:p>
-      <w:pPr>
-        <w:spacing w:after="0"/>
-      </w:pPr>
-      <w:r>
-        <w:t>CREATE TABLE "</w:t>
-      </w:r>
-      <w:proofErr w:type="spellStart"/>
-      <w:r>
-        <w:t>Quote_Tags</w:t>
-      </w:r>
-      <w:proofErr w:type="spellEnd"/>
-      <w:r>
-        <w:t>" (</w:t>
-      </w:r>
-    </w:p>
-    <w:p>
-      <w:pPr>
-        <w:spacing w:after="0"/>
-      </w:pPr>
-      <w:r>
-        <w:t xml:space="preserve">    "</w:t>
-      </w:r>
-      <w:proofErr w:type="spellStart"/>
-      <w:r>
-        <w:t>quote_id</w:t>
-      </w:r>
-      <w:proofErr w:type="spellEnd"/>
-      <w:r>
-        <w:t xml:space="preserve">" </w:t>
-      </w:r>
-      <w:proofErr w:type="gramStart"/>
-      <w:r>
-        <w:t>varchar(</w:t>
-      </w:r>
-      <w:proofErr w:type="gramEnd"/>
-      <w:r>
-        <w:t>5)   NOT NULL,</w:t>
-      </w:r>
-    </w:p>
-    <w:p>
-      <w:pPr>
-        <w:spacing w:after="0"/>
-      </w:pPr>
-      <w:r>
-        <w:t xml:space="preserve">    "tag" </w:t>
-      </w:r>
-      <w:proofErr w:type="gramStart"/>
-      <w:r>
-        <w:t>varchar(</w:t>
-      </w:r>
-      <w:proofErr w:type="gramEnd"/>
-      <w:r>
-        <w:t>20)   NOT NULL,</w:t>
-      </w:r>
-    </w:p>
-    <w:p>
-      <w:pPr>
-        <w:spacing w:after="0"/>
-      </w:pPr>
-      <w:r>
-        <w:t xml:space="preserve">    CONSTRAINT "</w:t>
-      </w:r>
-      <w:proofErr w:type="spellStart"/>
-      <w:r>
-        <w:t>pk_Quote_Tags</w:t>
-      </w:r>
-      <w:proofErr w:type="spellEnd"/>
-      <w:r>
-        <w:t>" PRIMARY KEY (</w:t>
-      </w:r>
-    </w:p>
-    <w:p>
-      <w:pPr>
-        <w:spacing w:after="0"/>
-      </w:pPr>
-      <w:r>
-        <w:t xml:space="preserve">        "</w:t>
-      </w:r>
-      <w:proofErr w:type="spellStart"/>
-      <w:r>
-        <w:t>quote_id","tag</w:t>
-      </w:r>
-      <w:proofErr w:type="spellEnd"/>
-      <w:r>
-        <w:t>"</w:t>
-      </w:r>
-    </w:p>
-    <w:p>
-      <w:pPr>
-        <w:spacing w:after="0"/>
-      </w:pPr>
-      <w:r>
-        <w:t xml:space="preserve">     )</w:t>
-      </w:r>
-    </w:p>
-    <w:p>
-      <w:pPr>
-        <w:spacing w:after="0"/>
-      </w:pPr>
-      <w:r>
-        <w:t>);</w:t>
-      </w:r>
-    </w:p>
-    <w:p>
-      <w:pPr>
-        <w:spacing w:after="0"/>
-      </w:pPr>
-    </w:p>
-    <w:p>
-      <w:pPr>
-        <w:spacing w:after="0"/>
-      </w:pPr>
-      <w:r>
-        <w:t>ALTER TABLE "Quotes" ADD CONSTRAINT "</w:t>
-      </w:r>
-      <w:proofErr w:type="spellStart"/>
-      <w:r>
-        <w:t>fk_Quotes_author_name</w:t>
-      </w:r>
-      <w:proofErr w:type="spellEnd"/>
-      <w:r>
-        <w:t>" FOREIGN KEY("</w:t>
-      </w:r>
-      <w:proofErr w:type="spellStart"/>
-      <w:r>
-        <w:t>author_name</w:t>
-      </w:r>
-      <w:proofErr w:type="spellEnd"/>
-      <w:r>
-        <w:t>")</w:t>
-      </w:r>
-    </w:p>
-    <w:p>
-      <w:pPr>
-        <w:spacing w:after="0"/>
-      </w:pPr>
-      <w:r>
-        <w:t>REFERENCES "Author" ("</w:t>
-      </w:r>
-      <w:proofErr w:type="spellStart"/>
-      <w:r>
-        <w:t>author_name</w:t>
-      </w:r>
-      <w:proofErr w:type="spellEnd"/>
-      <w:r>
-        <w:t>");</w:t>
-      </w:r>
-    </w:p>
-    <w:p>
-      <w:pPr>
-        <w:spacing w:after="0"/>
-      </w:pPr>
-    </w:p>
-    <w:p>
-      <w:pPr>
-        <w:spacing w:after="0"/>
-      </w:pPr>
-      <w:r>
-        <w:t>ALTER TABLE "</w:t>
-      </w:r>
-      <w:proofErr w:type="spellStart"/>
-      <w:r>
-        <w:t>Quote_Tags</w:t>
-      </w:r>
-      <w:proofErr w:type="spellEnd"/>
-      <w:r>
-        <w:t>" ADD CONSTRAINT "</w:t>
-      </w:r>
-      <w:proofErr w:type="spellStart"/>
-      <w:r>
-        <w:t>fk_Quote_Tags_quote_id</w:t>
-      </w:r>
-      <w:proofErr w:type="spellEnd"/>
-      <w:r>
-        <w:t>" FOREIGN KEY("</w:t>
-      </w:r>
-      <w:proofErr w:type="spellStart"/>
-      <w:r>
-        <w:t>quote_id</w:t>
-      </w:r>
-      <w:proofErr w:type="spellEnd"/>
-      <w:r>
-        <w:t>")</w:t>
-      </w:r>
-    </w:p>
-    <w:p>
-      <w:pPr>
-        <w:spacing w:after="0"/>
-      </w:pPr>
-      <w:r>
-        <w:t>REFERENCES "Quotes" ("</w:t>
-      </w:r>
-      <w:proofErr w:type="spellStart"/>
-      <w:r>
-        <w:t>quote_id</w:t>
-      </w:r>
-      <w:proofErr w:type="spellEnd"/>
-      <w:r>
-        <w:t>");</w:t>
-      </w:r>
-      <w:r>
-        <w:t xml:space="preserve"> </w:t>
-      </w:r>
-      <w:r>
-        <w:t>Full Screen Shot – all components</w:t>
+        <w:t xml:space="preserve"> PRIMARY KEY (</w:t>
       </w:r>
       <w:bookmarkStart w:id="0" w:name="_GoBack"/>
       <w:bookmarkEnd w:id="0"/>
+    </w:p>
+    <w:p>
+      <w:pPr>
+        <w:spacing w:after="0"/>
+      </w:pPr>
+      <w:r>
+        <w:t xml:space="preserve">        </w:t>
+      </w:r>
+      <w:proofErr w:type="spellStart"/>
+      <w:r>
+        <w:t>author_name</w:t>
+      </w:r>
+      <w:proofErr w:type="spellEnd"/>
+    </w:p>
+    <w:p>
+      <w:pPr>
+        <w:spacing w:after="0"/>
+      </w:pPr>
+      <w:r>
+        <w:t xml:space="preserve">     )</w:t>
+      </w:r>
+    </w:p>
+    <w:p>
+      <w:pPr>
+        <w:spacing w:after="0"/>
+      </w:pPr>
+      <w:r>
+        <w:t>);</w:t>
+      </w:r>
+    </w:p>
+    <w:p>
+      <w:pPr>
+        <w:spacing w:after="0"/>
+      </w:pPr>
+    </w:p>
+    <w:p>
+      <w:pPr>
+        <w:spacing w:after="0"/>
+      </w:pPr>
+      <w:r>
+        <w:t>CREATE TABLE Quotes (</w:t>
+      </w:r>
+    </w:p>
+    <w:p>
+      <w:pPr>
+        <w:spacing w:after="0"/>
+      </w:pPr>
+      <w:r>
+        <w:t xml:space="preserve">    </w:t>
+      </w:r>
+      <w:proofErr w:type="spellStart"/>
+      <w:r>
+        <w:t>quote_id</w:t>
+      </w:r>
+      <w:proofErr w:type="spellEnd"/>
+      <w:r>
+        <w:t xml:space="preserve"> serial   NOT NULL,</w:t>
+      </w:r>
+    </w:p>
+    <w:p>
+      <w:pPr>
+        <w:spacing w:after="0"/>
+      </w:pPr>
+      <w:r>
+        <w:t xml:space="preserve">    </w:t>
+      </w:r>
+      <w:proofErr w:type="spellStart"/>
+      <w:r>
+        <w:t>author_name</w:t>
+      </w:r>
+      <w:proofErr w:type="spellEnd"/>
+      <w:r>
+        <w:t xml:space="preserve"> </w:t>
+      </w:r>
+      <w:proofErr w:type="gramStart"/>
+      <w:r>
+        <w:t>varchar(</w:t>
+      </w:r>
+      <w:proofErr w:type="gramEnd"/>
+      <w:r>
+        <w:t>50)   NOT NULL,</w:t>
+      </w:r>
+    </w:p>
+    <w:p>
+      <w:pPr>
+        <w:spacing w:after="0"/>
+      </w:pPr>
+      <w:r>
+        <w:t xml:space="preserve">    text </w:t>
+      </w:r>
+      <w:proofErr w:type="spellStart"/>
+      <w:r>
+        <w:t>text</w:t>
+      </w:r>
+      <w:proofErr w:type="spellEnd"/>
+      <w:r>
+        <w:t xml:space="preserve">   NOT NULL,</w:t>
+      </w:r>
+    </w:p>
+    <w:p>
+      <w:pPr>
+        <w:spacing w:after="0"/>
+      </w:pPr>
+      <w:r>
+        <w:t xml:space="preserve">    CONSTRAINT </w:t>
+      </w:r>
+      <w:proofErr w:type="spellStart"/>
+      <w:r>
+        <w:t>pk_Quotes</w:t>
+      </w:r>
+      <w:proofErr w:type="spellEnd"/>
+      <w:r>
+        <w:t xml:space="preserve"> PRIMARY KEY (</w:t>
+      </w:r>
+    </w:p>
+    <w:p>
+      <w:pPr>
+        <w:spacing w:after="0"/>
+      </w:pPr>
+      <w:r>
+        <w:t xml:space="preserve">        </w:t>
+      </w:r>
+      <w:proofErr w:type="spellStart"/>
+      <w:r>
+        <w:t>quote_id</w:t>
+      </w:r>
+      <w:proofErr w:type="spellEnd"/>
+    </w:p>
+    <w:p>
+      <w:pPr>
+        <w:spacing w:after="0"/>
+      </w:pPr>
+      <w:r>
+        <w:t xml:space="preserve">     )</w:t>
+      </w:r>
+    </w:p>
+    <w:p>
+      <w:pPr>
+        <w:spacing w:after="0"/>
+      </w:pPr>
+      <w:r>
+        <w:t>);</w:t>
+      </w:r>
+    </w:p>
+    <w:p>
+      <w:pPr>
+        <w:spacing w:after="0"/>
+      </w:pPr>
+    </w:p>
+    <w:p>
+      <w:pPr>
+        <w:spacing w:after="0"/>
+      </w:pPr>
+      <w:r>
+        <w:t xml:space="preserve">CREATE TABLE </w:t>
+      </w:r>
+      <w:proofErr w:type="spellStart"/>
+      <w:r>
+        <w:t>Quote_tags</w:t>
+      </w:r>
+      <w:proofErr w:type="spellEnd"/>
+      <w:r>
+        <w:t xml:space="preserve"> (</w:t>
+      </w:r>
+    </w:p>
+    <w:p>
+      <w:pPr>
+        <w:spacing w:after="0"/>
+      </w:pPr>
+      <w:r>
+        <w:t xml:space="preserve">    </w:t>
+      </w:r>
+      <w:proofErr w:type="spellStart"/>
+      <w:r>
+        <w:t>quote_id</w:t>
+      </w:r>
+      <w:proofErr w:type="spellEnd"/>
+      <w:r>
+        <w:t xml:space="preserve"> </w:t>
+      </w:r>
+      <w:proofErr w:type="spellStart"/>
+      <w:r>
+        <w:t>int</w:t>
+      </w:r>
+      <w:proofErr w:type="spellEnd"/>
+      <w:r>
+        <w:t xml:space="preserve">   NOT NULL,</w:t>
+      </w:r>
+    </w:p>
+    <w:p>
+      <w:pPr>
+        <w:spacing w:after="0"/>
+      </w:pPr>
+      <w:r>
+        <w:t xml:space="preserve">    tag </w:t>
+      </w:r>
+      <w:proofErr w:type="gramStart"/>
+      <w:r>
+        <w:t>varchar(</w:t>
+      </w:r>
+      <w:proofErr w:type="gramEnd"/>
+      <w:r>
+        <w:t>20)   NOT NULL,</w:t>
+      </w:r>
+    </w:p>
+    <w:p>
+      <w:pPr>
+        <w:spacing w:after="0"/>
+      </w:pPr>
+      <w:r>
+        <w:t xml:space="preserve">    CONSTRAINT </w:t>
+      </w:r>
+      <w:proofErr w:type="spellStart"/>
+      <w:r>
+        <w:t>pk_Quote_tags</w:t>
+      </w:r>
+      <w:proofErr w:type="spellEnd"/>
+      <w:r>
+        <w:t xml:space="preserve"> PRIMARY KEY (</w:t>
+      </w:r>
+    </w:p>
+    <w:p>
+      <w:pPr>
+        <w:spacing w:after="0"/>
+      </w:pPr>
+      <w:r>
+        <w:t xml:space="preserve">        </w:t>
+      </w:r>
+      <w:proofErr w:type="spellStart"/>
+      <w:r>
+        <w:t>quote_</w:t>
+      </w:r>
+      <w:proofErr w:type="gramStart"/>
+      <w:r>
+        <w:t>id,tag</w:t>
+      </w:r>
+      <w:proofErr w:type="spellEnd"/>
+      <w:proofErr w:type="gramEnd"/>
+    </w:p>
+    <w:p>
+      <w:pPr>
+        <w:spacing w:after="0"/>
+      </w:pPr>
+      <w:r>
+        <w:t xml:space="preserve">     )</w:t>
+      </w:r>
+    </w:p>
+    <w:p>
+      <w:pPr>
+        <w:spacing w:after="0"/>
+      </w:pPr>
+      <w:r>
+        <w:t>);</w:t>
+      </w:r>
+    </w:p>
+    <w:p>
+      <w:pPr>
+        <w:spacing w:after="0"/>
+      </w:pPr>
+    </w:p>
+    <w:p>
+      <w:pPr>
+        <w:spacing w:after="0"/>
+      </w:pPr>
+      <w:r>
+        <w:t xml:space="preserve">ALTER TABLE Quotes ADD CONSTRAINT </w:t>
+      </w:r>
+      <w:proofErr w:type="spellStart"/>
+      <w:r>
+        <w:t>fk_Quotes_author_name</w:t>
+      </w:r>
+      <w:proofErr w:type="spellEnd"/>
+      <w:r>
+        <w:t xml:space="preserve"> FOREIGN KEY(</w:t>
+      </w:r>
+      <w:proofErr w:type="spellStart"/>
+      <w:r>
+        <w:t>author_name</w:t>
+      </w:r>
+      <w:proofErr w:type="spellEnd"/>
+      <w:r>
+        <w:t>)</w:t>
+      </w:r>
+    </w:p>
+    <w:p>
+      <w:pPr>
+        <w:spacing w:after="0"/>
+      </w:pPr>
+      <w:r>
+        <w:t>REFERENCES Author (</w:t>
+      </w:r>
+      <w:proofErr w:type="spellStart"/>
+      <w:r>
+        <w:t>author_name</w:t>
+      </w:r>
+      <w:proofErr w:type="spellEnd"/>
+      <w:r>
+        <w:t>);</w:t>
+      </w:r>
+    </w:p>
+    <w:p>
+      <w:pPr>
+        <w:spacing w:after="0"/>
+      </w:pPr>
+    </w:p>
+    <w:p>
+      <w:pPr>
+        <w:spacing w:after="0"/>
+      </w:pPr>
+      <w:r>
+        <w:t xml:space="preserve">ALTER TABLE </w:t>
+      </w:r>
+      <w:proofErr w:type="spellStart"/>
+      <w:r>
+        <w:t>Quote_tags</w:t>
+      </w:r>
+      <w:proofErr w:type="spellEnd"/>
+      <w:r>
+        <w:t xml:space="preserve"> ADD CONSTRAINT </w:t>
+      </w:r>
+      <w:proofErr w:type="spellStart"/>
+      <w:r>
+        <w:t>fk_Quote_tags_quote_id</w:t>
+      </w:r>
+      <w:proofErr w:type="spellEnd"/>
+      <w:r>
+        <w:t xml:space="preserve"> FOREIGN KEY(</w:t>
+      </w:r>
+      <w:proofErr w:type="spellStart"/>
+      <w:r>
+        <w:t>quote_id</w:t>
+      </w:r>
+      <w:proofErr w:type="spellEnd"/>
+      <w:r>
+        <w:t>)</w:t>
+      </w:r>
+    </w:p>
+    <w:p>
+      <w:pPr>
+        <w:spacing w:after="0"/>
+      </w:pPr>
+      <w:r>
+        <w:t>REFERENCES Quotes (</w:t>
+      </w:r>
+      <w:proofErr w:type="spellStart"/>
+      <w:r>
+        <w:t>quote_id</w:t>
+      </w:r>
+      <w:proofErr w:type="spellEnd"/>
+      <w:r>
+        <w:t>);</w:t>
+      </w:r>
+    </w:p>
+    <w:p>
+      <w:pPr>
+        <w:spacing w:after="0"/>
+      </w:pPr>
+    </w:p>
+    <w:p>
+      <w:pPr>
+        <w:spacing w:after="0"/>
+      </w:pPr>
     </w:p>
     <w:sectPr>
       <w:headerReference w:type="default" r:id="rId9"/>
@@ -899,7 +1226,7 @@
       <w:t>2021-0</w:t>
     </w:r>
     <w:r>
-      <w:t>3-16</w:t>
+      <w:t>3-19</w:t>
     </w:r>
   </w:p>
 </w:hdr>

</xml_diff>